<commit_message>
Push de prueba para el tutorial de silvia
No he modificado nada sólo el word
</commit_message>
<xml_diff>
--- a/MEMORIA_trabajo1.docx
+++ b/MEMORIA_trabajo1.docx
@@ -1,11 +1,19 @@
 
 <file path=word/document.xml><?xml version="1.0" encoding="utf-8"?>
-<w:document xmlns:wpc="http://schemas.microsoft.com/office/word/2010/wordprocessingCanvas" xmlns:mc="http://schemas.openxmlformats.org/markup-compatibility/2006" xmlns:o="urn:schemas-microsoft-com:office:office" xmlns:r="http://schemas.openxmlformats.org/officeDocument/2006/relationships" xmlns:m="http://schemas.openxmlformats.org/officeDocument/2006/math" xmlns:v="urn:schemas-microsoft-com:vml" xmlns:wp14="http://schemas.microsoft.com/office/word/2010/wordprocessingDrawing" xmlns:wp="http://schemas.openxmlformats.org/drawingml/2006/wordprocessingDrawing" xmlns:w10="urn:schemas-microsoft-com:office:word" xmlns:w="http://schemas.openxmlformats.org/wordprocessingml/2006/main" xmlns:w14="http://schemas.microsoft.com/office/word/2010/wordml" xmlns:w15="http://schemas.microsoft.com/office/word/2012/wordml" xmlns:wpg="http://schemas.microsoft.com/office/word/2010/wordprocessingGroup" xmlns:wpi="http://schemas.microsoft.com/office/word/2010/wordprocessingInk" xmlns:wne="http://schemas.microsoft.com/office/word/2006/wordml" xmlns:wps="http://schemas.microsoft.com/office/word/2010/wordprocessingShape" mc:Ignorable="w14 w15 wp14">
+<w:document xmlns:wpc="http://schemas.microsoft.com/office/word/2010/wordprocessingCanvas" xmlns:cx="http://schemas.microsoft.com/office/drawing/2014/chartex" xmlns:cx1="http://schemas.microsoft.com/office/drawing/2015/9/8/chartex" xmlns:cx2="http://schemas.microsoft.com/office/drawing/2015/10/21/chartex" xmlns:cx3="http://schemas.microsoft.com/office/drawing/2016/5/9/chartex" xmlns:cx4="http://schemas.microsoft.com/office/drawing/2016/5/10/chartex" xmlns:cx5="http://schemas.microsoft.com/office/drawing/2016/5/11/chartex" xmlns:cx6="http://schemas.microsoft.com/office/drawing/2016/5/12/chartex" xmlns:cx7="http://schemas.microsoft.com/office/drawing/2016/5/13/chartex" xmlns:cx8="http://schemas.microsoft.com/office/drawing/2016/5/14/chartex" xmlns:mc="http://schemas.openxmlformats.org/markup-compatibility/2006" xmlns:aink="http://schemas.microsoft.com/office/drawing/2016/ink" xmlns:am3d="http://schemas.microsoft.com/office/drawing/2017/model3d" xmlns:o="urn:schemas-microsoft-com:office:office" xmlns:oel="http://schemas.microsoft.com/office/2019/extlst" xmlns:r="http://schemas.openxmlformats.org/officeDocument/2006/relationships" xmlns:m="http://schemas.openxmlformats.org/officeDocument/2006/math" xmlns:v="urn:schemas-microsoft-com:vml" xmlns:wp14="http://schemas.microsoft.com/office/word/2010/wordprocessingDrawing" xmlns:wp="http://schemas.openxmlformats.org/drawingml/2006/wordprocessingDrawing" xmlns:w10="urn:schemas-microsoft-com:office:word" xmlns:w="http://schemas.openxmlformats.org/wordprocessingml/2006/main" xmlns:w14="http://schemas.microsoft.com/office/word/2010/wordml" xmlns:w15="http://schemas.microsoft.com/office/word/2012/wordml" xmlns:w16cex="http://schemas.microsoft.com/office/word/2018/wordml/cex" xmlns:w16cid="http://schemas.microsoft.com/office/word/2016/wordml/cid" xmlns:w16="http://schemas.microsoft.com/office/word/2018/wordml" xmlns:w16du="http://schemas.microsoft.com/office/word/2023/wordml/word16du" xmlns:w16sdtdh="http://schemas.microsoft.com/office/word/2020/wordml/sdtdatahash" xmlns:w16sdtfl="http://schemas.microsoft.com/office/word/2024/wordml/sdtformatlock" xmlns:w16se="http://schemas.microsoft.com/office/word/2015/wordml/symex" xmlns:wpg="http://schemas.microsoft.com/office/word/2010/wordprocessingGroup" xmlns:wpi="http://schemas.microsoft.com/office/word/2010/wordprocessingInk" xmlns:wne="http://schemas.microsoft.com/office/word/2006/wordml" xmlns:wps="http://schemas.microsoft.com/office/word/2010/wordprocessingShape" mc:Ignorable="w14 w15 w16se w16cid w16 w16cex w16sdtdh w16sdtfl w16du wp14">
   <w:body>
     <w:p>
       <w:pPr>
         <w:rPr>
           <w:rFonts w:ascii="Impact" w:hAnsi="Impact"/>
+        </w:rPr>
+      </w:pPr>
+    </w:p>
+    <w:p>
+      <w:pPr>
+        <w:rPr>
+          <w:rFonts w:ascii="Impact" w:hAnsi="Impact"/>
+          <w:u w:val="single"/>
         </w:rPr>
       </w:pPr>
     </w:p>
@@ -1237,21 +1245,7 @@
                   <w:rStyle w:val="Hipervnculo"/>
                   <w:noProof/>
                 </w:rPr>
-                <w:t>2.7. Diseño comp</w:t>
-              </w:r>
-              <w:r>
-                <w:rPr>
-                  <w:rStyle w:val="Hipervnculo"/>
-                  <w:noProof/>
-                </w:rPr>
-                <w:t>l</w:t>
-              </w:r>
-              <w:r>
-                <w:rPr>
-                  <w:rStyle w:val="Hipervnculo"/>
-                  <w:noProof/>
-                </w:rPr>
-                <w:t>eto. (proyecto.vhd)  (1 punto)</w:t>
+                <w:t>2.7. Diseño completo. (proyecto.vhd)  (1 punto)</w:t>
               </w:r>
               <w:r>
                 <w:rPr>
@@ -1675,6 +1669,7 @@
         </w:rPr>
       </w:pPr>
       <w:r>
+        <w:lastRenderedPageBreak/>
         <w:br w:type="page"/>
       </w:r>
     </w:p>
@@ -1802,16 +1797,7 @@
           <w:szCs w:val="20"/>
           <w:u w:val="single"/>
         </w:rPr>
-        <w:t xml:space="preserve"> </w:t>
-      </w:r>
-      <w:r>
-        <w:rPr>
-          <w:rFonts w:ascii="Verdana" w:hAnsi="Verdana"/>
-          <w:sz w:val="20"/>
-          <w:szCs w:val="20"/>
-          <w:u w:val="single"/>
-        </w:rPr>
-        <w:t>del fichero de estímulos</w:t>
+        <w:t xml:space="preserve"> del fichero de estímulos</w:t>
       </w:r>
       <w:r>
         <w:rPr>
@@ -4320,17 +4306,7 @@
           <w:sz w:val="20"/>
           <w:szCs w:val="20"/>
         </w:rPr>
-        <w:t>. Hay que añadir -en la carpeta-</w:t>
-      </w:r>
-      <w:bookmarkStart w:id="15" w:name="_GoBack"/>
-      <w:bookmarkEnd w:id="15"/>
-      <w:r>
-        <w:rPr>
-          <w:rFonts w:ascii="Verdana" w:hAnsi="Verdana"/>
-          <w:sz w:val="20"/>
-          <w:szCs w:val="20"/>
-        </w:rPr>
-        <w:t xml:space="preserve"> todos los ficheros diseñados en los apartados anteriores para poder compilar todo y simularlo.</w:t>
+        <w:t>. Hay que añadir -en la carpeta- todos los ficheros diseñados en los apartados anteriores para poder compilar todo y simularlo.</w:t>
       </w:r>
     </w:p>
     <w:p>
@@ -4363,7 +4339,7 @@
 </file>
 
 <file path=word/endnotes.xml><?xml version="1.0" encoding="utf-8"?>
-<w:endnotes xmlns:wpc="http://schemas.microsoft.com/office/word/2010/wordprocessingCanvas" xmlns:mc="http://schemas.openxmlformats.org/markup-compatibility/2006" xmlns:o="urn:schemas-microsoft-com:office:office" xmlns:r="http://schemas.openxmlformats.org/officeDocument/2006/relationships" xmlns:m="http://schemas.openxmlformats.org/officeDocument/2006/math" xmlns:v="urn:schemas-microsoft-com:vml" xmlns:wp14="http://schemas.microsoft.com/office/word/2010/wordprocessingDrawing" xmlns:wp="http://schemas.openxmlformats.org/drawingml/2006/wordprocessingDrawing" xmlns:w10="urn:schemas-microsoft-com:office:word" xmlns:w="http://schemas.openxmlformats.org/wordprocessingml/2006/main" xmlns:w14="http://schemas.microsoft.com/office/word/2010/wordml" xmlns:w15="http://schemas.microsoft.com/office/word/2012/wordml" xmlns:wpg="http://schemas.microsoft.com/office/word/2010/wordprocessingGroup" xmlns:wpi="http://schemas.microsoft.com/office/word/2010/wordprocessingInk" xmlns:wne="http://schemas.microsoft.com/office/word/2006/wordml" xmlns:wps="http://schemas.microsoft.com/office/word/2010/wordprocessingShape" mc:Ignorable="w14 w15 wp14">
+<w:endnotes xmlns:wpc="http://schemas.microsoft.com/office/word/2010/wordprocessingCanvas" xmlns:cx="http://schemas.microsoft.com/office/drawing/2014/chartex" xmlns:cx1="http://schemas.microsoft.com/office/drawing/2015/9/8/chartex" xmlns:cx2="http://schemas.microsoft.com/office/drawing/2015/10/21/chartex" xmlns:cx3="http://schemas.microsoft.com/office/drawing/2016/5/9/chartex" xmlns:cx4="http://schemas.microsoft.com/office/drawing/2016/5/10/chartex" xmlns:cx5="http://schemas.microsoft.com/office/drawing/2016/5/11/chartex" xmlns:cx6="http://schemas.microsoft.com/office/drawing/2016/5/12/chartex" xmlns:cx7="http://schemas.microsoft.com/office/drawing/2016/5/13/chartex" xmlns:cx8="http://schemas.microsoft.com/office/drawing/2016/5/14/chartex" xmlns:mc="http://schemas.openxmlformats.org/markup-compatibility/2006" xmlns:aink="http://schemas.microsoft.com/office/drawing/2016/ink" xmlns:am3d="http://schemas.microsoft.com/office/drawing/2017/model3d" xmlns:o="urn:schemas-microsoft-com:office:office" xmlns:oel="http://schemas.microsoft.com/office/2019/extlst" xmlns:r="http://schemas.openxmlformats.org/officeDocument/2006/relationships" xmlns:m="http://schemas.openxmlformats.org/officeDocument/2006/math" xmlns:v="urn:schemas-microsoft-com:vml" xmlns:wp14="http://schemas.microsoft.com/office/word/2010/wordprocessingDrawing" xmlns:wp="http://schemas.openxmlformats.org/drawingml/2006/wordprocessingDrawing" xmlns:w10="urn:schemas-microsoft-com:office:word" xmlns:w="http://schemas.openxmlformats.org/wordprocessingml/2006/main" xmlns:w14="http://schemas.microsoft.com/office/word/2010/wordml" xmlns:w15="http://schemas.microsoft.com/office/word/2012/wordml" xmlns:w16cex="http://schemas.microsoft.com/office/word/2018/wordml/cex" xmlns:w16cid="http://schemas.microsoft.com/office/word/2016/wordml/cid" xmlns:w16="http://schemas.microsoft.com/office/word/2018/wordml" xmlns:w16du="http://schemas.microsoft.com/office/word/2023/wordml/word16du" xmlns:w16sdtdh="http://schemas.microsoft.com/office/word/2020/wordml/sdtdatahash" xmlns:w16sdtfl="http://schemas.microsoft.com/office/word/2024/wordml/sdtformatlock" xmlns:w16se="http://schemas.microsoft.com/office/word/2015/wordml/symex" xmlns:wpg="http://schemas.microsoft.com/office/word/2010/wordprocessingGroup" xmlns:wpi="http://schemas.microsoft.com/office/word/2010/wordprocessingInk" xmlns:wne="http://schemas.microsoft.com/office/word/2006/wordml" xmlns:wps="http://schemas.microsoft.com/office/word/2010/wordprocessingShape" mc:Ignorable="w14 w15 w16se w16cid w16 w16cex w16sdtdh w16sdtfl w16du wp14">
   <w:endnote w:type="separator" w:id="-1">
     <w:p>
       <w:r>
@@ -4382,7 +4358,7 @@
 </file>
 
 <file path=word/footnotes.xml><?xml version="1.0" encoding="utf-8"?>
-<w:footnotes xmlns:wpc="http://schemas.microsoft.com/office/word/2010/wordprocessingCanvas" xmlns:mc="http://schemas.openxmlformats.org/markup-compatibility/2006" xmlns:o="urn:schemas-microsoft-com:office:office" xmlns:r="http://schemas.openxmlformats.org/officeDocument/2006/relationships" xmlns:m="http://schemas.openxmlformats.org/officeDocument/2006/math" xmlns:v="urn:schemas-microsoft-com:vml" xmlns:wp14="http://schemas.microsoft.com/office/word/2010/wordprocessingDrawing" xmlns:wp="http://schemas.openxmlformats.org/drawingml/2006/wordprocessingDrawing" xmlns:w10="urn:schemas-microsoft-com:office:word" xmlns:w="http://schemas.openxmlformats.org/wordprocessingml/2006/main" xmlns:w14="http://schemas.microsoft.com/office/word/2010/wordml" xmlns:w15="http://schemas.microsoft.com/office/word/2012/wordml" xmlns:wpg="http://schemas.microsoft.com/office/word/2010/wordprocessingGroup" xmlns:wpi="http://schemas.microsoft.com/office/word/2010/wordprocessingInk" xmlns:wne="http://schemas.microsoft.com/office/word/2006/wordml" xmlns:wps="http://schemas.microsoft.com/office/word/2010/wordprocessingShape" mc:Ignorable="w14 w15 wp14">
+<w:footnotes xmlns:wpc="http://schemas.microsoft.com/office/word/2010/wordprocessingCanvas" xmlns:cx="http://schemas.microsoft.com/office/drawing/2014/chartex" xmlns:cx1="http://schemas.microsoft.com/office/drawing/2015/9/8/chartex" xmlns:cx2="http://schemas.microsoft.com/office/drawing/2015/10/21/chartex" xmlns:cx3="http://schemas.microsoft.com/office/drawing/2016/5/9/chartex" xmlns:cx4="http://schemas.microsoft.com/office/drawing/2016/5/10/chartex" xmlns:cx5="http://schemas.microsoft.com/office/drawing/2016/5/11/chartex" xmlns:cx6="http://schemas.microsoft.com/office/drawing/2016/5/12/chartex" xmlns:cx7="http://schemas.microsoft.com/office/drawing/2016/5/13/chartex" xmlns:cx8="http://schemas.microsoft.com/office/drawing/2016/5/14/chartex" xmlns:mc="http://schemas.openxmlformats.org/markup-compatibility/2006" xmlns:aink="http://schemas.microsoft.com/office/drawing/2016/ink" xmlns:am3d="http://schemas.microsoft.com/office/drawing/2017/model3d" xmlns:o="urn:schemas-microsoft-com:office:office" xmlns:oel="http://schemas.microsoft.com/office/2019/extlst" xmlns:r="http://schemas.openxmlformats.org/officeDocument/2006/relationships" xmlns:m="http://schemas.openxmlformats.org/officeDocument/2006/math" xmlns:v="urn:schemas-microsoft-com:vml" xmlns:wp14="http://schemas.microsoft.com/office/word/2010/wordprocessingDrawing" xmlns:wp="http://schemas.openxmlformats.org/drawingml/2006/wordprocessingDrawing" xmlns:w10="urn:schemas-microsoft-com:office:word" xmlns:w="http://schemas.openxmlformats.org/wordprocessingml/2006/main" xmlns:w14="http://schemas.microsoft.com/office/word/2010/wordml" xmlns:w15="http://schemas.microsoft.com/office/word/2012/wordml" xmlns:w16cex="http://schemas.microsoft.com/office/word/2018/wordml/cex" xmlns:w16cid="http://schemas.microsoft.com/office/word/2016/wordml/cid" xmlns:w16="http://schemas.microsoft.com/office/word/2018/wordml" xmlns:w16du="http://schemas.microsoft.com/office/word/2023/wordml/word16du" xmlns:w16sdtdh="http://schemas.microsoft.com/office/word/2020/wordml/sdtdatahash" xmlns:w16sdtfl="http://schemas.microsoft.com/office/word/2024/wordml/sdtformatlock" xmlns:w16se="http://schemas.microsoft.com/office/word/2015/wordml/symex" xmlns:wpg="http://schemas.microsoft.com/office/word/2010/wordprocessingGroup" xmlns:wpi="http://schemas.microsoft.com/office/word/2010/wordprocessingInk" xmlns:wne="http://schemas.microsoft.com/office/word/2006/wordml" xmlns:wps="http://schemas.microsoft.com/office/word/2010/wordprocessingShape" mc:Ignorable="w14 w15 w16se w16cid w16 w16cex w16sdtdh w16sdtfl w16du wp14">
   <w:footnote w:type="separator" w:id="-1">
     <w:p>
       <w:r>
@@ -4401,7 +4377,7 @@
 </file>
 
 <file path=word/header1.xml><?xml version="1.0" encoding="utf-8"?>
-<w:hdr xmlns:wpc="http://schemas.microsoft.com/office/word/2010/wordprocessingCanvas" xmlns:mc="http://schemas.openxmlformats.org/markup-compatibility/2006" xmlns:o="urn:schemas-microsoft-com:office:office" xmlns:r="http://schemas.openxmlformats.org/officeDocument/2006/relationships" xmlns:m="http://schemas.openxmlformats.org/officeDocument/2006/math" xmlns:v="urn:schemas-microsoft-com:vml" xmlns:wp14="http://schemas.microsoft.com/office/word/2010/wordprocessingDrawing" xmlns:wp="http://schemas.openxmlformats.org/drawingml/2006/wordprocessingDrawing" xmlns:w10="urn:schemas-microsoft-com:office:word" xmlns:w="http://schemas.openxmlformats.org/wordprocessingml/2006/main" xmlns:w14="http://schemas.microsoft.com/office/word/2010/wordml" xmlns:w15="http://schemas.microsoft.com/office/word/2012/wordml" xmlns:wpg="http://schemas.microsoft.com/office/word/2010/wordprocessingGroup" xmlns:wpi="http://schemas.microsoft.com/office/word/2010/wordprocessingInk" xmlns:wne="http://schemas.microsoft.com/office/word/2006/wordml" xmlns:wps="http://schemas.microsoft.com/office/word/2010/wordprocessingShape" mc:Ignorable="w14 w15 wp14">
+<w:hdr xmlns:wpc="http://schemas.microsoft.com/office/word/2010/wordprocessingCanvas" xmlns:cx="http://schemas.microsoft.com/office/drawing/2014/chartex" xmlns:cx1="http://schemas.microsoft.com/office/drawing/2015/9/8/chartex" xmlns:cx2="http://schemas.microsoft.com/office/drawing/2015/10/21/chartex" xmlns:cx3="http://schemas.microsoft.com/office/drawing/2016/5/9/chartex" xmlns:cx4="http://schemas.microsoft.com/office/drawing/2016/5/10/chartex" xmlns:cx5="http://schemas.microsoft.com/office/drawing/2016/5/11/chartex" xmlns:cx6="http://schemas.microsoft.com/office/drawing/2016/5/12/chartex" xmlns:cx7="http://schemas.microsoft.com/office/drawing/2016/5/13/chartex" xmlns:cx8="http://schemas.microsoft.com/office/drawing/2016/5/14/chartex" xmlns:mc="http://schemas.openxmlformats.org/markup-compatibility/2006" xmlns:aink="http://schemas.microsoft.com/office/drawing/2016/ink" xmlns:am3d="http://schemas.microsoft.com/office/drawing/2017/model3d" xmlns:o="urn:schemas-microsoft-com:office:office" xmlns:oel="http://schemas.microsoft.com/office/2019/extlst" xmlns:r="http://schemas.openxmlformats.org/officeDocument/2006/relationships" xmlns:m="http://schemas.openxmlformats.org/officeDocument/2006/math" xmlns:v="urn:schemas-microsoft-com:vml" xmlns:wp14="http://schemas.microsoft.com/office/word/2010/wordprocessingDrawing" xmlns:wp="http://schemas.openxmlformats.org/drawingml/2006/wordprocessingDrawing" xmlns:w10="urn:schemas-microsoft-com:office:word" xmlns:w="http://schemas.openxmlformats.org/wordprocessingml/2006/main" xmlns:w14="http://schemas.microsoft.com/office/word/2010/wordml" xmlns:w15="http://schemas.microsoft.com/office/word/2012/wordml" xmlns:w16cex="http://schemas.microsoft.com/office/word/2018/wordml/cex" xmlns:w16cid="http://schemas.microsoft.com/office/word/2016/wordml/cid" xmlns:w16="http://schemas.microsoft.com/office/word/2018/wordml" xmlns:w16du="http://schemas.microsoft.com/office/word/2023/wordml/word16du" xmlns:w16sdtdh="http://schemas.microsoft.com/office/word/2020/wordml/sdtdatahash" xmlns:w16sdtfl="http://schemas.microsoft.com/office/word/2024/wordml/sdtformatlock" xmlns:w16se="http://schemas.microsoft.com/office/word/2015/wordml/symex" xmlns:wpg="http://schemas.microsoft.com/office/word/2010/wordprocessingGroup" xmlns:wpi="http://schemas.microsoft.com/office/word/2010/wordprocessingInk" xmlns:wne="http://schemas.microsoft.com/office/word/2006/wordml" xmlns:wps="http://schemas.microsoft.com/office/word/2010/wordprocessingShape" mc:Ignorable="w14 w15 w16se w16cid w16 w16cex w16sdtdh w16sdtfl w16du wp14">
   <w:tbl>
     <w:tblPr>
       <w:tblW w:w="9000" w:type="dxa"/>
@@ -4514,7 +4490,7 @@
 </file>
 
 <file path=word/header2.xml><?xml version="1.0" encoding="utf-8"?>
-<w:hdr xmlns:wpc="http://schemas.microsoft.com/office/word/2010/wordprocessingCanvas" xmlns:mc="http://schemas.openxmlformats.org/markup-compatibility/2006" xmlns:o="urn:schemas-microsoft-com:office:office" xmlns:r="http://schemas.openxmlformats.org/officeDocument/2006/relationships" xmlns:m="http://schemas.openxmlformats.org/officeDocument/2006/math" xmlns:v="urn:schemas-microsoft-com:vml" xmlns:wp14="http://schemas.microsoft.com/office/word/2010/wordprocessingDrawing" xmlns:wp="http://schemas.openxmlformats.org/drawingml/2006/wordprocessingDrawing" xmlns:w10="urn:schemas-microsoft-com:office:word" xmlns:w="http://schemas.openxmlformats.org/wordprocessingml/2006/main" xmlns:w14="http://schemas.microsoft.com/office/word/2010/wordml" xmlns:w15="http://schemas.microsoft.com/office/word/2012/wordml" xmlns:wpg="http://schemas.microsoft.com/office/word/2010/wordprocessingGroup" xmlns:wpi="http://schemas.microsoft.com/office/word/2010/wordprocessingInk" xmlns:wne="http://schemas.microsoft.com/office/word/2006/wordml" xmlns:wps="http://schemas.microsoft.com/office/word/2010/wordprocessingShape" mc:Ignorable="w14 w15 wp14">
+<w:hdr xmlns:wpc="http://schemas.microsoft.com/office/word/2010/wordprocessingCanvas" xmlns:cx="http://schemas.microsoft.com/office/drawing/2014/chartex" xmlns:cx1="http://schemas.microsoft.com/office/drawing/2015/9/8/chartex" xmlns:cx2="http://schemas.microsoft.com/office/drawing/2015/10/21/chartex" xmlns:cx3="http://schemas.microsoft.com/office/drawing/2016/5/9/chartex" xmlns:cx4="http://schemas.microsoft.com/office/drawing/2016/5/10/chartex" xmlns:cx5="http://schemas.microsoft.com/office/drawing/2016/5/11/chartex" xmlns:cx6="http://schemas.microsoft.com/office/drawing/2016/5/12/chartex" xmlns:cx7="http://schemas.microsoft.com/office/drawing/2016/5/13/chartex" xmlns:cx8="http://schemas.microsoft.com/office/drawing/2016/5/14/chartex" xmlns:mc="http://schemas.openxmlformats.org/markup-compatibility/2006" xmlns:aink="http://schemas.microsoft.com/office/drawing/2016/ink" xmlns:am3d="http://schemas.microsoft.com/office/drawing/2017/model3d" xmlns:o="urn:schemas-microsoft-com:office:office" xmlns:oel="http://schemas.microsoft.com/office/2019/extlst" xmlns:r="http://schemas.openxmlformats.org/officeDocument/2006/relationships" xmlns:m="http://schemas.openxmlformats.org/officeDocument/2006/math" xmlns:v="urn:schemas-microsoft-com:vml" xmlns:wp14="http://schemas.microsoft.com/office/word/2010/wordprocessingDrawing" xmlns:wp="http://schemas.openxmlformats.org/drawingml/2006/wordprocessingDrawing" xmlns:w10="urn:schemas-microsoft-com:office:word" xmlns:w="http://schemas.openxmlformats.org/wordprocessingml/2006/main" xmlns:w14="http://schemas.microsoft.com/office/word/2010/wordml" xmlns:w15="http://schemas.microsoft.com/office/word/2012/wordml" xmlns:w16cex="http://schemas.microsoft.com/office/word/2018/wordml/cex" xmlns:w16cid="http://schemas.microsoft.com/office/word/2016/wordml/cid" xmlns:w16="http://schemas.microsoft.com/office/word/2018/wordml" xmlns:w16du="http://schemas.microsoft.com/office/word/2023/wordml/word16du" xmlns:w16sdtdh="http://schemas.microsoft.com/office/word/2020/wordml/sdtdatahash" xmlns:w16sdtfl="http://schemas.microsoft.com/office/word/2024/wordml/sdtformatlock" xmlns:w16se="http://schemas.microsoft.com/office/word/2015/wordml/symex" xmlns:wpg="http://schemas.microsoft.com/office/word/2010/wordprocessingGroup" xmlns:wpi="http://schemas.microsoft.com/office/word/2010/wordprocessingInk" xmlns:wne="http://schemas.microsoft.com/office/word/2006/wordml" xmlns:wps="http://schemas.microsoft.com/office/word/2010/wordprocessingShape" mc:Ignorable="w14 w15 w16se w16cid w16 w16cex w16sdtdh w16sdtfl w16du wp14">
   <w:tbl>
     <w:tblPr>
       <w:tblW w:w="9000" w:type="dxa"/>
@@ -4637,7 +4613,7 @@
 </file>
 
 <file path=word/header3.xml><?xml version="1.0" encoding="utf-8"?>
-<w:hdr xmlns:wpc="http://schemas.microsoft.com/office/word/2010/wordprocessingCanvas" xmlns:mc="http://schemas.openxmlformats.org/markup-compatibility/2006" xmlns:o="urn:schemas-microsoft-com:office:office" xmlns:r="http://schemas.openxmlformats.org/officeDocument/2006/relationships" xmlns:m="http://schemas.openxmlformats.org/officeDocument/2006/math" xmlns:v="urn:schemas-microsoft-com:vml" xmlns:wp14="http://schemas.microsoft.com/office/word/2010/wordprocessingDrawing" xmlns:wp="http://schemas.openxmlformats.org/drawingml/2006/wordprocessingDrawing" xmlns:w10="urn:schemas-microsoft-com:office:word" xmlns:w="http://schemas.openxmlformats.org/wordprocessingml/2006/main" xmlns:w14="http://schemas.microsoft.com/office/word/2010/wordml" xmlns:w15="http://schemas.microsoft.com/office/word/2012/wordml" xmlns:wpg="http://schemas.microsoft.com/office/word/2010/wordprocessingGroup" xmlns:wpi="http://schemas.microsoft.com/office/word/2010/wordprocessingInk" xmlns:wne="http://schemas.microsoft.com/office/word/2006/wordml" xmlns:wps="http://schemas.microsoft.com/office/word/2010/wordprocessingShape" mc:Ignorable="w14 w15 wp14">
+<w:hdr xmlns:wpc="http://schemas.microsoft.com/office/word/2010/wordprocessingCanvas" xmlns:cx="http://schemas.microsoft.com/office/drawing/2014/chartex" xmlns:cx1="http://schemas.microsoft.com/office/drawing/2015/9/8/chartex" xmlns:cx2="http://schemas.microsoft.com/office/drawing/2015/10/21/chartex" xmlns:cx3="http://schemas.microsoft.com/office/drawing/2016/5/9/chartex" xmlns:cx4="http://schemas.microsoft.com/office/drawing/2016/5/10/chartex" xmlns:cx5="http://schemas.microsoft.com/office/drawing/2016/5/11/chartex" xmlns:cx6="http://schemas.microsoft.com/office/drawing/2016/5/12/chartex" xmlns:cx7="http://schemas.microsoft.com/office/drawing/2016/5/13/chartex" xmlns:cx8="http://schemas.microsoft.com/office/drawing/2016/5/14/chartex" xmlns:mc="http://schemas.openxmlformats.org/markup-compatibility/2006" xmlns:aink="http://schemas.microsoft.com/office/drawing/2016/ink" xmlns:am3d="http://schemas.microsoft.com/office/drawing/2017/model3d" xmlns:o="urn:schemas-microsoft-com:office:office" xmlns:oel="http://schemas.microsoft.com/office/2019/extlst" xmlns:r="http://schemas.openxmlformats.org/officeDocument/2006/relationships" xmlns:m="http://schemas.openxmlformats.org/officeDocument/2006/math" xmlns:v="urn:schemas-microsoft-com:vml" xmlns:wp14="http://schemas.microsoft.com/office/word/2010/wordprocessingDrawing" xmlns:wp="http://schemas.openxmlformats.org/drawingml/2006/wordprocessingDrawing" xmlns:w10="urn:schemas-microsoft-com:office:word" xmlns:w="http://schemas.openxmlformats.org/wordprocessingml/2006/main" xmlns:w14="http://schemas.microsoft.com/office/word/2010/wordml" xmlns:w15="http://schemas.microsoft.com/office/word/2012/wordml" xmlns:w16cex="http://schemas.microsoft.com/office/word/2018/wordml/cex" xmlns:w16cid="http://schemas.microsoft.com/office/word/2016/wordml/cid" xmlns:w16="http://schemas.microsoft.com/office/word/2018/wordml" xmlns:w16du="http://schemas.microsoft.com/office/word/2023/wordml/word16du" xmlns:w16sdtdh="http://schemas.microsoft.com/office/word/2020/wordml/sdtdatahash" xmlns:w16sdtfl="http://schemas.microsoft.com/office/word/2024/wordml/sdtformatlock" xmlns:w16se="http://schemas.microsoft.com/office/word/2015/wordml/symex" xmlns:wpg="http://schemas.microsoft.com/office/word/2010/wordprocessingGroup" xmlns:wpi="http://schemas.microsoft.com/office/word/2010/wordprocessingInk" xmlns:wne="http://schemas.microsoft.com/office/word/2006/wordml" xmlns:wps="http://schemas.microsoft.com/office/word/2010/wordprocessingShape" mc:Ignorable="w14 w15 w16se w16cid w16 w16cex w16sdtdh w16sdtfl w16du wp14">
   <w:p>
     <w:pPr>
       <w:pStyle w:val="Encabezado"/>
@@ -4747,8 +4723,8 @@
 </file>
 
 <file path=word/numbering.xml><?xml version="1.0" encoding="utf-8"?>
-<w:numbering xmlns:wpc="http://schemas.microsoft.com/office/word/2010/wordprocessingCanvas" xmlns:mc="http://schemas.openxmlformats.org/markup-compatibility/2006" xmlns:o="urn:schemas-microsoft-com:office:office" xmlns:r="http://schemas.openxmlformats.org/officeDocument/2006/relationships" xmlns:m="http://schemas.openxmlformats.org/officeDocument/2006/math" xmlns:v="urn:schemas-microsoft-com:vml" xmlns:wp14="http://schemas.microsoft.com/office/word/2010/wordprocessingDrawing" xmlns:wp="http://schemas.openxmlformats.org/drawingml/2006/wordprocessingDrawing" xmlns:w10="urn:schemas-microsoft-com:office:word" xmlns:w="http://schemas.openxmlformats.org/wordprocessingml/2006/main" xmlns:w14="http://schemas.microsoft.com/office/word/2010/wordml" xmlns:w15="http://schemas.microsoft.com/office/word/2012/wordml" xmlns:wpg="http://schemas.microsoft.com/office/word/2010/wordprocessingGroup" xmlns:wpi="http://schemas.microsoft.com/office/word/2010/wordprocessingInk" xmlns:wne="http://schemas.microsoft.com/office/word/2006/wordml" xmlns:wps="http://schemas.microsoft.com/office/word/2010/wordprocessingShape" mc:Ignorable="w14 w15 wp14">
-  <w:abstractNum w:abstractNumId="0">
+<w:numbering xmlns:wpc="http://schemas.microsoft.com/office/word/2010/wordprocessingCanvas" xmlns:cx="http://schemas.microsoft.com/office/drawing/2014/chartex" xmlns:cx1="http://schemas.microsoft.com/office/drawing/2015/9/8/chartex" xmlns:cx2="http://schemas.microsoft.com/office/drawing/2015/10/21/chartex" xmlns:cx3="http://schemas.microsoft.com/office/drawing/2016/5/9/chartex" xmlns:cx4="http://schemas.microsoft.com/office/drawing/2016/5/10/chartex" xmlns:cx5="http://schemas.microsoft.com/office/drawing/2016/5/11/chartex" xmlns:cx6="http://schemas.microsoft.com/office/drawing/2016/5/12/chartex" xmlns:cx7="http://schemas.microsoft.com/office/drawing/2016/5/13/chartex" xmlns:cx8="http://schemas.microsoft.com/office/drawing/2016/5/14/chartex" xmlns:mc="http://schemas.openxmlformats.org/markup-compatibility/2006" xmlns:aink="http://schemas.microsoft.com/office/drawing/2016/ink" xmlns:am3d="http://schemas.microsoft.com/office/drawing/2017/model3d" xmlns:o="urn:schemas-microsoft-com:office:office" xmlns:oel="http://schemas.microsoft.com/office/2019/extlst" xmlns:r="http://schemas.openxmlformats.org/officeDocument/2006/relationships" xmlns:m="http://schemas.openxmlformats.org/officeDocument/2006/math" xmlns:v="urn:schemas-microsoft-com:vml" xmlns:wp14="http://schemas.microsoft.com/office/word/2010/wordprocessingDrawing" xmlns:wp="http://schemas.openxmlformats.org/drawingml/2006/wordprocessingDrawing" xmlns:w10="urn:schemas-microsoft-com:office:word" xmlns:w="http://schemas.openxmlformats.org/wordprocessingml/2006/main" xmlns:w14="http://schemas.microsoft.com/office/word/2010/wordml" xmlns:w15="http://schemas.microsoft.com/office/word/2012/wordml" xmlns:w16cex="http://schemas.microsoft.com/office/word/2018/wordml/cex" xmlns:w16cid="http://schemas.microsoft.com/office/word/2016/wordml/cid" xmlns:w16="http://schemas.microsoft.com/office/word/2018/wordml" xmlns:w16du="http://schemas.microsoft.com/office/word/2023/wordml/word16du" xmlns:w16sdtdh="http://schemas.microsoft.com/office/word/2020/wordml/sdtdatahash" xmlns:w16sdtfl="http://schemas.microsoft.com/office/word/2024/wordml/sdtformatlock" xmlns:w16se="http://schemas.microsoft.com/office/word/2015/wordml/symex" xmlns:wpg="http://schemas.microsoft.com/office/word/2010/wordprocessingGroup" xmlns:wpi="http://schemas.microsoft.com/office/word/2010/wordprocessingInk" xmlns:wne="http://schemas.microsoft.com/office/word/2006/wordml" xmlns:wps="http://schemas.microsoft.com/office/word/2010/wordprocessingShape" mc:Ignorable="w14 w15 w16se w16cid w16 w16cex w16sdtdh w16sdtfl w16du wp14">
+  <w:abstractNum w:abstractNumId="0" w15:restartNumberingAfterBreak="0">
     <w:nsid w:val="10023DC1"/>
     <w:multiLevelType w:val="hybridMultilevel"/>
     <w:tmpl w:val="CA6E79F4"/>
@@ -4834,7 +4810,7 @@
       </w:pPr>
     </w:lvl>
   </w:abstractNum>
-  <w:abstractNum w:abstractNumId="1">
+  <w:abstractNum w:abstractNumId="1" w15:restartNumberingAfterBreak="0">
     <w:nsid w:val="22D320B3"/>
     <w:multiLevelType w:val="hybridMultilevel"/>
     <w:tmpl w:val="1F58EF2C"/>
@@ -4947,7 +4923,7 @@
       </w:rPr>
     </w:lvl>
   </w:abstractNum>
-  <w:abstractNum w:abstractNumId="2">
+  <w:abstractNum w:abstractNumId="2" w15:restartNumberingAfterBreak="0">
     <w:nsid w:val="23150A64"/>
     <w:multiLevelType w:val="hybridMultilevel"/>
     <w:tmpl w:val="BED6880E"/>
@@ -5060,7 +5036,7 @@
       </w:rPr>
     </w:lvl>
   </w:abstractNum>
-  <w:abstractNum w:abstractNumId="3">
+  <w:abstractNum w:abstractNumId="3" w15:restartNumberingAfterBreak="0">
     <w:nsid w:val="2F5F14F5"/>
     <w:multiLevelType w:val="hybridMultilevel"/>
     <w:tmpl w:val="C5F01094"/>
@@ -5173,7 +5149,7 @@
       </w:rPr>
     </w:lvl>
   </w:abstractNum>
-  <w:abstractNum w:abstractNumId="4">
+  <w:abstractNum w:abstractNumId="4" w15:restartNumberingAfterBreak="0">
     <w:nsid w:val="374C3090"/>
     <w:multiLevelType w:val="hybridMultilevel"/>
     <w:tmpl w:val="B6E4BF62"/>
@@ -5286,7 +5262,7 @@
       </w:rPr>
     </w:lvl>
   </w:abstractNum>
-  <w:abstractNum w:abstractNumId="5">
+  <w:abstractNum w:abstractNumId="5" w15:restartNumberingAfterBreak="0">
     <w:nsid w:val="3B66004B"/>
     <w:multiLevelType w:val="hybridMultilevel"/>
     <w:tmpl w:val="7820DC06"/>
@@ -5399,7 +5375,7 @@
       </w:rPr>
     </w:lvl>
   </w:abstractNum>
-  <w:abstractNum w:abstractNumId="6">
+  <w:abstractNum w:abstractNumId="6" w15:restartNumberingAfterBreak="0">
     <w:nsid w:val="417E40AC"/>
     <w:multiLevelType w:val="multilevel"/>
     <w:tmpl w:val="99363B10"/>
@@ -5539,7 +5515,7 @@
       </w:rPr>
     </w:lvl>
   </w:abstractNum>
-  <w:abstractNum w:abstractNumId="7">
+  <w:abstractNum w:abstractNumId="7" w15:restartNumberingAfterBreak="0">
     <w:nsid w:val="420048B1"/>
     <w:multiLevelType w:val="hybridMultilevel"/>
     <w:tmpl w:val="6D2C9C12"/>
@@ -5652,7 +5628,7 @@
       </w:rPr>
     </w:lvl>
   </w:abstractNum>
-  <w:abstractNum w:abstractNumId="8">
+  <w:abstractNum w:abstractNumId="8" w15:restartNumberingAfterBreak="0">
     <w:nsid w:val="488F551D"/>
     <w:multiLevelType w:val="hybridMultilevel"/>
     <w:tmpl w:val="571E9058"/>
@@ -5767,7 +5743,7 @@
       </w:rPr>
     </w:lvl>
   </w:abstractNum>
-  <w:abstractNum w:abstractNumId="9">
+  <w:abstractNum w:abstractNumId="9" w15:restartNumberingAfterBreak="0">
     <w:nsid w:val="4AD87585"/>
     <w:multiLevelType w:val="hybridMultilevel"/>
     <w:tmpl w:val="5BBC94BC"/>
@@ -5880,7 +5856,7 @@
       </w:rPr>
     </w:lvl>
   </w:abstractNum>
-  <w:abstractNum w:abstractNumId="10">
+  <w:abstractNum w:abstractNumId="10" w15:restartNumberingAfterBreak="0">
     <w:nsid w:val="524C74E5"/>
     <w:multiLevelType w:val="hybridMultilevel"/>
     <w:tmpl w:val="085C336C"/>
@@ -5993,7 +5969,7 @@
       </w:rPr>
     </w:lvl>
   </w:abstractNum>
-  <w:abstractNum w:abstractNumId="11">
+  <w:abstractNum w:abstractNumId="11" w15:restartNumberingAfterBreak="0">
     <w:nsid w:val="53AF2E2D"/>
     <w:multiLevelType w:val="hybridMultilevel"/>
     <w:tmpl w:val="74869B32"/>
@@ -6106,7 +6082,7 @@
       </w:rPr>
     </w:lvl>
   </w:abstractNum>
-  <w:abstractNum w:abstractNumId="12">
+  <w:abstractNum w:abstractNumId="12" w15:restartNumberingAfterBreak="0">
     <w:nsid w:val="564677B5"/>
     <w:multiLevelType w:val="hybridMultilevel"/>
     <w:tmpl w:val="3BE4FF28"/>
@@ -6219,7 +6195,7 @@
       </w:rPr>
     </w:lvl>
   </w:abstractNum>
-  <w:abstractNum w:abstractNumId="13">
+  <w:abstractNum w:abstractNumId="13" w15:restartNumberingAfterBreak="0">
     <w:nsid w:val="5AEA117C"/>
     <w:multiLevelType w:val="hybridMultilevel"/>
     <w:tmpl w:val="E3364004"/>
@@ -6332,7 +6308,7 @@
       </w:rPr>
     </w:lvl>
   </w:abstractNum>
-  <w:abstractNum w:abstractNumId="14">
+  <w:abstractNum w:abstractNumId="14" w15:restartNumberingAfterBreak="0">
     <w:nsid w:val="5E924FE2"/>
     <w:multiLevelType w:val="hybridMultilevel"/>
     <w:tmpl w:val="F0FEF58E"/>
@@ -6447,7 +6423,7 @@
       </w:rPr>
     </w:lvl>
   </w:abstractNum>
-  <w:abstractNum w:abstractNumId="15">
+  <w:abstractNum w:abstractNumId="15" w15:restartNumberingAfterBreak="0">
     <w:nsid w:val="5F592F00"/>
     <w:multiLevelType w:val="hybridMultilevel"/>
     <w:tmpl w:val="08DAF692"/>
@@ -6560,7 +6536,7 @@
       </w:rPr>
     </w:lvl>
   </w:abstractNum>
-  <w:abstractNum w:abstractNumId="16">
+  <w:abstractNum w:abstractNumId="16" w15:restartNumberingAfterBreak="0">
     <w:nsid w:val="5F6E4FB1"/>
     <w:multiLevelType w:val="hybridMultilevel"/>
     <w:tmpl w:val="16CC0068"/>
@@ -6673,7 +6649,7 @@
       </w:rPr>
     </w:lvl>
   </w:abstractNum>
-  <w:abstractNum w:abstractNumId="17">
+  <w:abstractNum w:abstractNumId="17" w15:restartNumberingAfterBreak="0">
     <w:nsid w:val="60655D05"/>
     <w:multiLevelType w:val="hybridMultilevel"/>
     <w:tmpl w:val="9DB826C6"/>
@@ -6787,7 +6763,7 @@
       </w:rPr>
     </w:lvl>
   </w:abstractNum>
-  <w:abstractNum w:abstractNumId="18">
+  <w:abstractNum w:abstractNumId="18" w15:restartNumberingAfterBreak="0">
     <w:nsid w:val="631039C9"/>
     <w:multiLevelType w:val="hybridMultilevel"/>
     <w:tmpl w:val="9452A03C"/>
@@ -6900,7 +6876,7 @@
       </w:rPr>
     </w:lvl>
   </w:abstractNum>
-  <w:abstractNum w:abstractNumId="19">
+  <w:abstractNum w:abstractNumId="19" w15:restartNumberingAfterBreak="0">
     <w:nsid w:val="6384167C"/>
     <w:multiLevelType w:val="hybridMultilevel"/>
     <w:tmpl w:val="AC0E2006"/>
@@ -7013,7 +6989,7 @@
       </w:rPr>
     </w:lvl>
   </w:abstractNum>
-  <w:abstractNum w:abstractNumId="20">
+  <w:abstractNum w:abstractNumId="20" w15:restartNumberingAfterBreak="0">
     <w:nsid w:val="652B752D"/>
     <w:multiLevelType w:val="hybridMultilevel"/>
     <w:tmpl w:val="DE727A5A"/>
@@ -7127,7 +7103,7 @@
       </w:rPr>
     </w:lvl>
   </w:abstractNum>
-  <w:abstractNum w:abstractNumId="21">
+  <w:abstractNum w:abstractNumId="21" w15:restartNumberingAfterBreak="0">
     <w:nsid w:val="6B2525CD"/>
     <w:multiLevelType w:val="hybridMultilevel"/>
     <w:tmpl w:val="0302C34C"/>
@@ -7239,7 +7215,7 @@
       </w:rPr>
     </w:lvl>
   </w:abstractNum>
-  <w:abstractNum w:abstractNumId="22">
+  <w:abstractNum w:abstractNumId="22" w15:restartNumberingAfterBreak="0">
     <w:nsid w:val="6BF74277"/>
     <w:multiLevelType w:val="hybridMultilevel"/>
     <w:tmpl w:val="3EAA4CEC"/>
@@ -7352,7 +7328,7 @@
       </w:rPr>
     </w:lvl>
   </w:abstractNum>
-  <w:abstractNum w:abstractNumId="23">
+  <w:abstractNum w:abstractNumId="23" w15:restartNumberingAfterBreak="0">
     <w:nsid w:val="6FC07299"/>
     <w:multiLevelType w:val="hybridMultilevel"/>
     <w:tmpl w:val="58680AA2"/>
@@ -7465,7 +7441,7 @@
       </w:rPr>
     </w:lvl>
   </w:abstractNum>
-  <w:abstractNum w:abstractNumId="24">
+  <w:abstractNum w:abstractNumId="24" w15:restartNumberingAfterBreak="0">
     <w:nsid w:val="76BB2768"/>
     <w:multiLevelType w:val="hybridMultilevel"/>
     <w:tmpl w:val="156C421C"/>
@@ -7578,7 +7554,7 @@
       </w:rPr>
     </w:lvl>
   </w:abstractNum>
-  <w:abstractNum w:abstractNumId="25">
+  <w:abstractNum w:abstractNumId="25" w15:restartNumberingAfterBreak="0">
     <w:nsid w:val="76EE5DF0"/>
     <w:multiLevelType w:val="hybridMultilevel"/>
     <w:tmpl w:val="5672B832"/>
@@ -7691,7 +7667,7 @@
       </w:rPr>
     </w:lvl>
   </w:abstractNum>
-  <w:abstractNum w:abstractNumId="26">
+  <w:abstractNum w:abstractNumId="26" w15:restartNumberingAfterBreak="0">
     <w:nsid w:val="7E70680B"/>
     <w:multiLevelType w:val="hybridMultilevel"/>
     <w:tmpl w:val="4C54CA60"/>
@@ -7804,85 +7780,85 @@
       </w:rPr>
     </w:lvl>
   </w:abstractNum>
-  <w:num w:numId="1">
+  <w:num w:numId="1" w16cid:durableId="1516190469">
     <w:abstractNumId w:val="6"/>
   </w:num>
-  <w:num w:numId="2">
+  <w:num w:numId="2" w16cid:durableId="1365904111">
     <w:abstractNumId w:val="18"/>
   </w:num>
-  <w:num w:numId="3">
+  <w:num w:numId="3" w16cid:durableId="1670869221">
     <w:abstractNumId w:val="5"/>
   </w:num>
-  <w:num w:numId="4">
+  <w:num w:numId="4" w16cid:durableId="835851425">
     <w:abstractNumId w:val="25"/>
   </w:num>
-  <w:num w:numId="5">
+  <w:num w:numId="5" w16cid:durableId="1815218368">
     <w:abstractNumId w:val="26"/>
   </w:num>
-  <w:num w:numId="6">
+  <w:num w:numId="6" w16cid:durableId="909537051">
     <w:abstractNumId w:val="15"/>
   </w:num>
-  <w:num w:numId="7">
+  <w:num w:numId="7" w16cid:durableId="1243875820">
     <w:abstractNumId w:val="24"/>
   </w:num>
-  <w:num w:numId="8">
+  <w:num w:numId="8" w16cid:durableId="1657564091">
     <w:abstractNumId w:val="2"/>
   </w:num>
-  <w:num w:numId="9">
+  <w:num w:numId="9" w16cid:durableId="962275857">
     <w:abstractNumId w:val="7"/>
   </w:num>
-  <w:num w:numId="10">
+  <w:num w:numId="10" w16cid:durableId="1360935932">
     <w:abstractNumId w:val="21"/>
   </w:num>
-  <w:num w:numId="11">
+  <w:num w:numId="11" w16cid:durableId="1164006543">
     <w:abstractNumId w:val="11"/>
   </w:num>
-  <w:num w:numId="12">
+  <w:num w:numId="12" w16cid:durableId="1682200921">
     <w:abstractNumId w:val="14"/>
   </w:num>
-  <w:num w:numId="13">
+  <w:num w:numId="13" w16cid:durableId="1620532178">
     <w:abstractNumId w:val="0"/>
   </w:num>
-  <w:num w:numId="14">
+  <w:num w:numId="14" w16cid:durableId="1614480153">
     <w:abstractNumId w:val="1"/>
   </w:num>
-  <w:num w:numId="15">
+  <w:num w:numId="15" w16cid:durableId="698164189">
     <w:abstractNumId w:val="10"/>
   </w:num>
-  <w:num w:numId="16">
+  <w:num w:numId="16" w16cid:durableId="1113599649">
     <w:abstractNumId w:val="16"/>
   </w:num>
-  <w:num w:numId="17">
+  <w:num w:numId="17" w16cid:durableId="1402219447">
     <w:abstractNumId w:val="22"/>
   </w:num>
-  <w:num w:numId="18">
+  <w:num w:numId="18" w16cid:durableId="1369574222">
     <w:abstractNumId w:val="8"/>
   </w:num>
-  <w:num w:numId="19">
+  <w:num w:numId="19" w16cid:durableId="1636911614">
     <w:abstractNumId w:val="19"/>
   </w:num>
-  <w:num w:numId="20">
+  <w:num w:numId="20" w16cid:durableId="2006662198">
     <w:abstractNumId w:val="20"/>
   </w:num>
-  <w:num w:numId="21">
+  <w:num w:numId="21" w16cid:durableId="515849969">
     <w:abstractNumId w:val="17"/>
   </w:num>
-  <w:num w:numId="22">
+  <w:num w:numId="22" w16cid:durableId="1700009499">
     <w:abstractNumId w:val="13"/>
   </w:num>
-  <w:num w:numId="23">
+  <w:num w:numId="23" w16cid:durableId="402457188">
     <w:abstractNumId w:val="3"/>
   </w:num>
-  <w:num w:numId="24">
+  <w:num w:numId="24" w16cid:durableId="1243685776">
     <w:abstractNumId w:val="9"/>
   </w:num>
-  <w:num w:numId="25">
+  <w:num w:numId="25" w16cid:durableId="1181432232">
     <w:abstractNumId w:val="23"/>
   </w:num>
-  <w:num w:numId="26">
+  <w:num w:numId="26" w16cid:durableId="557211145">
     <w:abstractNumId w:val="12"/>
   </w:num>
-  <w:num w:numId="27">
+  <w:num w:numId="27" w16cid:durableId="1826699600">
     <w:abstractNumId w:val="4"/>
   </w:num>
   <w:numIdMacAtCleanup w:val="7"/>
@@ -7890,7 +7866,7 @@
 </file>
 
 <file path=word/styles.xml><?xml version="1.0" encoding="utf-8"?>
-<w:styles xmlns:mc="http://schemas.openxmlformats.org/markup-compatibility/2006" xmlns:r="http://schemas.openxmlformats.org/officeDocument/2006/relationships" xmlns:w="http://schemas.openxmlformats.org/wordprocessingml/2006/main" xmlns:w14="http://schemas.microsoft.com/office/word/2010/wordml" xmlns:w15="http://schemas.microsoft.com/office/word/2012/wordml" mc:Ignorable="w14 w15">
+<w:styles xmlns:mc="http://schemas.openxmlformats.org/markup-compatibility/2006" xmlns:r="http://schemas.openxmlformats.org/officeDocument/2006/relationships" xmlns:w="http://schemas.openxmlformats.org/wordprocessingml/2006/main" xmlns:w14="http://schemas.microsoft.com/office/word/2010/wordml" xmlns:w15="http://schemas.microsoft.com/office/word/2012/wordml" xmlns:w16cex="http://schemas.microsoft.com/office/word/2018/wordml/cex" xmlns:w16cid="http://schemas.microsoft.com/office/word/2016/wordml/cid" xmlns:w16="http://schemas.microsoft.com/office/word/2018/wordml" xmlns:w16du="http://schemas.microsoft.com/office/word/2023/wordml/word16du" xmlns:w16sdtdh="http://schemas.microsoft.com/office/word/2020/wordml/sdtdatahash" xmlns:w16sdtfl="http://schemas.microsoft.com/office/word/2024/wordml/sdtformatlock" xmlns:w16se="http://schemas.microsoft.com/office/word/2015/wordml/symex" mc:Ignorable="w14 w15 w16se w16cid w16 w16cex w16sdtdh w16sdtfl w16du">
   <w:docDefaults>
     <w:rPrDefault>
       <w:rPr>
@@ -7900,7 +7876,7 @@
     </w:rPrDefault>
     <w:pPrDefault/>
   </w:docDefaults>
-  <w:latentStyles w:defLockedState="0" w:defUIPriority="0" w:defSemiHidden="0" w:defUnhideWhenUsed="0" w:defQFormat="0" w:count="371">
+  <w:latentStyles w:defLockedState="0" w:defUIPriority="0" w:defSemiHidden="0" w:defUnhideWhenUsed="0" w:defQFormat="0" w:count="376">
     <w:lsdException w:name="Normal" w:qFormat="1"/>
     <w:lsdException w:name="heading 1" w:qFormat="1"/>
     <w:lsdException w:name="heading 2" w:qFormat="1"/>
@@ -8265,6 +8241,11 @@
     <w:lsdException w:name="List Table 5 Dark Accent 6" w:uiPriority="50"/>
     <w:lsdException w:name="List Table 6 Colorful Accent 6" w:uiPriority="51"/>
     <w:lsdException w:name="List Table 7 Colorful Accent 6" w:uiPriority="52"/>
+    <w:lsdException w:name="Mention" w:semiHidden="1" w:uiPriority="99" w:unhideWhenUsed="1"/>
+    <w:lsdException w:name="Smart Hyperlink" w:semiHidden="1" w:uiPriority="99" w:unhideWhenUsed="1"/>
+    <w:lsdException w:name="Hashtag" w:semiHidden="1" w:uiPriority="99" w:unhideWhenUsed="1"/>
+    <w:lsdException w:name="Unresolved Mention" w:semiHidden="1" w:uiPriority="99" w:unhideWhenUsed="1"/>
+    <w:lsdException w:name="Smart Link" w:semiHidden="1" w:uiPriority="99" w:unhideWhenUsed="1"/>
   </w:latentStyles>
   <w:style w:type="paragraph" w:default="1" w:styleId="Normal">
     <w:name w:val="Normal"/>
@@ -8461,7 +8442,6 @@
     <w:basedOn w:val="Tablanormal"/>
     <w:rsid w:val="007F784C"/>
     <w:tblPr>
-      <w:tblInd w:w="0" w:type="dxa"/>
       <w:tblBorders>
         <w:top w:val="single" w:sz="4" w:space="0" w:color="auto"/>
         <w:left w:val="single" w:sz="4" w:space="0" w:color="auto"/>
@@ -8470,12 +8450,6 @@
         <w:insideH w:val="single" w:sz="4" w:space="0" w:color="auto"/>
         <w:insideV w:val="single" w:sz="4" w:space="0" w:color="auto"/>
       </w:tblBorders>
-      <w:tblCellMar>
-        <w:top w:w="0" w:type="dxa"/>
-        <w:left w:w="108" w:type="dxa"/>
-        <w:bottom w:w="0" w:type="dxa"/>
-        <w:right w:w="108" w:type="dxa"/>
-      </w:tblCellMar>
     </w:tblPr>
   </w:style>
   <w:style w:type="paragraph" w:styleId="Textonotapie">
@@ -8779,11 +8753,11 @@
       <w:szCs w:val="20"/>
     </w:rPr>
   </w:style>
-  <w:style w:type="paragraph" w:styleId="Puesto">
+  <w:style w:type="paragraph" w:styleId="Ttulo">
     <w:name w:val="Title"/>
     <w:aliases w:val="Título Car Car Car Car Car,Título Car Car Car"/>
     <w:basedOn w:val="Normal"/>
-    <w:link w:val="PuestoCar"/>
+    <w:link w:val="TtuloCar"/>
     <w:qFormat/>
     <w:rsid w:val="005A1340"/>
     <w:pPr>
@@ -8796,11 +8770,11 @@
       <w:lang w:eastAsia="en-US"/>
     </w:rPr>
   </w:style>
-  <w:style w:type="character" w:customStyle="1" w:styleId="PuestoCar">
-    <w:name w:val="Puesto Car"/>
+  <w:style w:type="character" w:customStyle="1" w:styleId="TtuloCar">
+    <w:name w:val="Título Car"/>
     <w:aliases w:val="Título Car Car Car Car Car Car,Título Car Car Car Car"/>
     <w:basedOn w:val="Fuentedeprrafopredeter"/>
-    <w:link w:val="Puesto"/>
+    <w:link w:val="Ttulo"/>
     <w:rsid w:val="005A1340"/>
     <w:rPr>
       <w:b/>
@@ -8890,17 +8864,10 @@
     <w:basedOn w:val="Tablanormal"/>
     <w:rsid w:val="0058510A"/>
     <w:tblPr>
-      <w:tblInd w:w="0" w:type="dxa"/>
       <w:tblBorders>
         <w:top w:val="single" w:sz="12" w:space="0" w:color="008000"/>
         <w:bottom w:val="single" w:sz="12" w:space="0" w:color="008000"/>
       </w:tblBorders>
-      <w:tblCellMar>
-        <w:top w:w="0" w:type="dxa"/>
-        <w:left w:w="108" w:type="dxa"/>
-        <w:bottom w:w="0" w:type="dxa"/>
-        <w:right w:w="108" w:type="dxa"/>
-      </w:tblCellMar>
     </w:tblPr>
     <w:tcPr>
       <w:shd w:val="clear" w:color="auto" w:fill="auto"/>
@@ -8937,17 +8904,10 @@
     <w:tblPr>
       <w:tblStyleRowBandSize w:val="1"/>
       <w:tblStyleColBandSize w:val="1"/>
-      <w:tblInd w:w="0" w:type="dxa"/>
       <w:tblBorders>
         <w:top w:val="single" w:sz="8" w:space="0" w:color="F79646" w:themeColor="accent6"/>
         <w:bottom w:val="single" w:sz="8" w:space="0" w:color="F79646" w:themeColor="accent6"/>
       </w:tblBorders>
-      <w:tblCellMar>
-        <w:top w:w="0" w:type="dxa"/>
-        <w:left w:w="108" w:type="dxa"/>
-        <w:bottom w:w="0" w:type="dxa"/>
-        <w:right w:w="108" w:type="dxa"/>
-      </w:tblCellMar>
     </w:tblPr>
     <w:tblStylePr w:type="firstRow">
       <w:pPr>
@@ -9037,17 +8997,10 @@
     <w:tblPr>
       <w:tblStyleRowBandSize w:val="1"/>
       <w:tblStyleColBandSize w:val="1"/>
-      <w:tblInd w:w="0" w:type="dxa"/>
       <w:tblBorders>
         <w:top w:val="single" w:sz="8" w:space="0" w:color="8064A2" w:themeColor="accent4"/>
         <w:bottom w:val="single" w:sz="8" w:space="0" w:color="8064A2" w:themeColor="accent4"/>
       </w:tblBorders>
-      <w:tblCellMar>
-        <w:top w:w="0" w:type="dxa"/>
-        <w:left w:w="108" w:type="dxa"/>
-        <w:bottom w:w="0" w:type="dxa"/>
-        <w:right w:w="108" w:type="dxa"/>
-      </w:tblCellMar>
     </w:tblPr>
     <w:tblStylePr w:type="firstRow">
       <w:pPr>

</xml_diff>